<commit_message>
Added projects and homewprks
</commit_message>
<xml_diff>
--- a/CS-537 Interactive Computer Graphics/Homework/Arjun_Dass_Homework5.docx
+++ b/CS-537 Interactive Computer Graphics/Homework/Arjun_Dass_Homework5.docx
@@ -1,6 +1,6 @@
 
 <file path=word/document.xml><?xml version="1.0" encoding="utf-8"?>
-<w:document xmlns:wpc="http://schemas.microsoft.com/office/word/2010/wordprocessingCanvas" xmlns:cx="http://schemas.microsoft.com/office/drawing/2014/chartex" xmlns:cx1="http://schemas.microsoft.com/office/drawing/2015/9/8/chartex" xmlns:cx2="http://schemas.microsoft.com/office/drawing/2015/10/21/chartex" xmlns:mc="http://schemas.openxmlformats.org/markup-compatibility/2006" xmlns:o="urn:schemas-microsoft-com:office:office" xmlns:r="http://schemas.openxmlformats.org/officeDocument/2006/relationships" xmlns:m="http://schemas.openxmlformats.org/officeDocument/2006/math" xmlns:v="urn:schemas-microsoft-com:vml" xmlns:wp14="http://schemas.microsoft.com/office/word/2010/wordprocessingDrawing" xmlns:wp="http://schemas.openxmlformats.org/drawingml/2006/wordprocessingDrawing" xmlns:w10="urn:schemas-microsoft-com:office:word" xmlns:w="http://schemas.openxmlformats.org/wordprocessingml/2006/main" xmlns:w14="http://schemas.microsoft.com/office/word/2010/wordml" xmlns:w15="http://schemas.microsoft.com/office/word/2012/wordml" xmlns:w16se="http://schemas.microsoft.com/office/word/2015/wordml/symex" xmlns:wpg="http://schemas.microsoft.com/office/word/2010/wordprocessingGroup" xmlns:wpi="http://schemas.microsoft.com/office/word/2010/wordprocessingInk" xmlns:wne="http://schemas.microsoft.com/office/word/2006/wordml" xmlns:wps="http://schemas.microsoft.com/office/word/2010/wordprocessingShape" mc:Ignorable="w14 w15 w16se wp14">
+<w:document xmlns:wpc="http://schemas.microsoft.com/office/word/2010/wordprocessingCanvas" xmlns:cx="http://schemas.microsoft.com/office/drawing/2014/chartex" xmlns:cx1="http://schemas.microsoft.com/office/drawing/2015/9/8/chartex" xmlns:cx2="http://schemas.microsoft.com/office/drawing/2015/10/21/chartex" xmlns:cx3="http://schemas.microsoft.com/office/drawing/2016/5/9/chartex" xmlns:cx4="http://schemas.microsoft.com/office/drawing/2016/5/10/chartex" xmlns:cx5="http://schemas.microsoft.com/office/drawing/2016/5/11/chartex" xmlns:cx6="http://schemas.microsoft.com/office/drawing/2016/5/12/chartex" xmlns:cx7="http://schemas.microsoft.com/office/drawing/2016/5/13/chartex" xmlns:cx8="http://schemas.microsoft.com/office/drawing/2016/5/14/chartex" xmlns:mc="http://schemas.openxmlformats.org/markup-compatibility/2006" xmlns:o="urn:schemas-microsoft-com:office:office" xmlns:r="http://schemas.openxmlformats.org/officeDocument/2006/relationships" xmlns:m="http://schemas.openxmlformats.org/officeDocument/2006/math" xmlns:v="urn:schemas-microsoft-com:vml" xmlns:wp14="http://schemas.microsoft.com/office/word/2010/wordprocessingDrawing" xmlns:wp="http://schemas.openxmlformats.org/drawingml/2006/wordprocessingDrawing" xmlns:w10="urn:schemas-microsoft-com:office:word" xmlns:w="http://schemas.openxmlformats.org/wordprocessingml/2006/main" xmlns:w14="http://schemas.microsoft.com/office/word/2010/wordml" xmlns:w15="http://schemas.microsoft.com/office/word/2012/wordml" xmlns:w16se="http://schemas.microsoft.com/office/word/2015/wordml/symex" xmlns:wpg="http://schemas.microsoft.com/office/word/2010/wordprocessingGroup" xmlns:wpi="http://schemas.microsoft.com/office/word/2010/wordprocessingInk" xmlns:wne="http://schemas.microsoft.com/office/word/2006/wordml" xmlns:wps="http://schemas.microsoft.com/office/word/2010/wordprocessingShape" mc:Ignorable="w14 w15 w16se wp14">
   <w:body>
     <w:p>
       <w:pPr>
@@ -53,73 +53,58 @@
           <w:sz w:val="24"/>
           <w:szCs w:val="24"/>
         </w:rPr>
-        <w:t>Due Date: March 1, 2017</w:t>
-      </w:r>
-    </w:p>
-    <w:p>
-      <w:pPr>
-        <w:rPr>
-          <w:sz w:val="24"/>
-          <w:szCs w:val="24"/>
-        </w:rPr>
-      </w:pPr>
-      <w:r>
-        <w:rPr>
-          <w:sz w:val="24"/>
-          <w:szCs w:val="24"/>
-        </w:rPr>
-        <w:t>Video: GPU Technology Conference 2015 Leaps in Visual Computing</w:t>
-      </w:r>
-    </w:p>
-    <w:p>
-      <w:pPr>
-        <w:rPr>
-          <w:sz w:val="24"/>
-          <w:szCs w:val="24"/>
-        </w:rPr>
-      </w:pPr>
-    </w:p>
-    <w:p>
-      <w:pPr>
-        <w:rPr>
-          <w:sz w:val="24"/>
-          <w:szCs w:val="24"/>
-        </w:rPr>
-      </w:pPr>
-      <w:r>
-        <w:rPr>
-          <w:sz w:val="24"/>
-          <w:szCs w:val="24"/>
-        </w:rPr>
-        <w:t xml:space="preserve">The video shows the </w:t>
-      </w:r>
-      <w:r>
-        <w:rPr>
-          <w:sz w:val="24"/>
-          <w:szCs w:val="24"/>
-        </w:rPr>
-        <w:t>unveiling of the GTX GeForce Titan X GPU and how it can be used in deep learning</w:t>
-      </w:r>
-      <w:r>
-        <w:rPr>
-          <w:sz w:val="24"/>
-          <w:szCs w:val="24"/>
-        </w:rPr>
-        <w:t xml:space="preserve"> and self-</w:t>
-      </w:r>
-      <w:r>
-        <w:rPr>
-          <w:sz w:val="24"/>
-          <w:szCs w:val="24"/>
-        </w:rPr>
-        <w:t>driven cars</w:t>
-      </w:r>
-      <w:r>
-        <w:rPr>
-          <w:sz w:val="24"/>
-          <w:szCs w:val="24"/>
-        </w:rPr>
-        <w:t xml:space="preserve">. The video describes in detail about the performance and benchmarks of the TITAN X GPU. According to the video, the TITAN X was able to achieve something unbelievable like training </w:t>
+        <w:t>Due Date: March 21</w:t>
+      </w:r>
+      <w:r>
+        <w:rPr>
+          <w:sz w:val="24"/>
+          <w:szCs w:val="24"/>
+        </w:rPr>
+        <w:t>, 2017</w:t>
+      </w:r>
+    </w:p>
+    <w:p>
+      <w:pPr>
+        <w:rPr>
+          <w:sz w:val="24"/>
+          <w:szCs w:val="24"/>
+        </w:rPr>
+      </w:pPr>
+      <w:r>
+        <w:rPr>
+          <w:sz w:val="24"/>
+          <w:szCs w:val="24"/>
+        </w:rPr>
+        <w:t>Paper</w:t>
+      </w:r>
+      <w:r>
+        <w:rPr>
+          <w:sz w:val="24"/>
+          <w:szCs w:val="24"/>
+        </w:rPr>
+        <w:t xml:space="preserve">: </w:t>
+      </w:r>
+      <w:r>
+        <w:rPr>
+          <w:sz w:val="24"/>
+          <w:szCs w:val="24"/>
+        </w:rPr>
+        <w:t>Simulation of wrinkled surfaces.</w:t>
+      </w:r>
+    </w:p>
+    <w:p>
+      <w:pPr>
+        <w:rPr>
+          <w:sz w:val="24"/>
+          <w:szCs w:val="24"/>
+        </w:rPr>
+      </w:pPr>
+      <w:r>
+        <w:rPr>
+          <w:sz w:val="24"/>
+          <w:szCs w:val="24"/>
+        </w:rPr>
+        <w:t xml:space="preserve">Author: James F. </w:t>
       </w:r>
       <w:proofErr w:type="spellStart"/>
       <w:r>
@@ -127,218 +112,253 @@
           <w:sz w:val="24"/>
           <w:szCs w:val="24"/>
         </w:rPr>
-        <w:t>AlexNet</w:t>
+        <w:t>Blinn</w:t>
       </w:r>
       <w:proofErr w:type="spellEnd"/>
-      <w:r>
-        <w:rPr>
-          <w:sz w:val="24"/>
-          <w:szCs w:val="24"/>
-        </w:rPr>
-        <w:t xml:space="preserve"> in barely 3 days, which used to take 43 days with the old GPU’s. The video also shows the performance of Titan X by running an HDR video with complex and highly GPU intensified video, developed by Epic Games on Unreal Engine. The performance of Titan X was astonishing. The video describes that how this GPU can be used to visualize deep learning. The video emphasis on the need of deep learning using the </w:t>
-      </w:r>
-      <w:proofErr w:type="spellStart"/>
-      <w:r>
-        <w:rPr>
-          <w:sz w:val="24"/>
-          <w:szCs w:val="24"/>
-        </w:rPr>
-        <w:t>Nvidia</w:t>
-      </w:r>
-      <w:proofErr w:type="spellEnd"/>
-      <w:r>
-        <w:rPr>
-          <w:sz w:val="24"/>
-          <w:szCs w:val="24"/>
-        </w:rPr>
-        <w:t xml:space="preserve"> Titan X </w:t>
-      </w:r>
-      <w:r>
-        <w:rPr>
-          <w:sz w:val="24"/>
-          <w:szCs w:val="24"/>
-        </w:rPr>
-        <w:t>in various applications like Amazon, Uber etc</w:t>
-      </w:r>
-      <w:r>
-        <w:rPr>
-          <w:sz w:val="24"/>
-          <w:szCs w:val="24"/>
-        </w:rPr>
-        <w:t>.</w:t>
-      </w:r>
-      <w:r>
-        <w:rPr>
-          <w:sz w:val="24"/>
-          <w:szCs w:val="24"/>
-        </w:rPr>
-        <w:t xml:space="preserve"> and it can be used in Medical research purposes.</w:t>
-      </w:r>
-    </w:p>
-    <w:p>
-      <w:pPr>
-        <w:rPr>
-          <w:sz w:val="24"/>
-          <w:szCs w:val="24"/>
-        </w:rPr>
-      </w:pPr>
-      <w:r>
-        <w:rPr>
-          <w:sz w:val="24"/>
-          <w:szCs w:val="24"/>
-        </w:rPr>
-        <w:t xml:space="preserve">The video also explains that how deep learning can be utilized using the Titan X GPU to train the neuron networks implementing different frameworks. </w:t>
-      </w:r>
-      <w:r>
-        <w:rPr>
-          <w:sz w:val="24"/>
-          <w:szCs w:val="24"/>
-        </w:rPr>
-        <w:t xml:space="preserve">Video explains that how Pascal Architecture used in Titan X is better than the previous architectures used by </w:t>
-      </w:r>
-      <w:proofErr w:type="spellStart"/>
-      <w:r>
-        <w:rPr>
-          <w:sz w:val="24"/>
-          <w:szCs w:val="24"/>
-        </w:rPr>
-        <w:t>Nvidia</w:t>
-      </w:r>
-      <w:proofErr w:type="spellEnd"/>
-      <w:r>
-        <w:rPr>
-          <w:sz w:val="24"/>
-          <w:szCs w:val="24"/>
-        </w:rPr>
-        <w:t xml:space="preserve"> graphic cards. The video mainly discusses about how it this GPU and Deep learning can be used to drive a self-driven car using a computer. </w:t>
-      </w:r>
-    </w:p>
-    <w:p>
-      <w:pPr>
-        <w:rPr>
-          <w:sz w:val="24"/>
-          <w:szCs w:val="24"/>
-        </w:rPr>
-      </w:pPr>
-      <w:r>
-        <w:rPr>
-          <w:sz w:val="24"/>
-          <w:szCs w:val="24"/>
-        </w:rPr>
-        <w:t xml:space="preserve">In my opinion, the video was at its best. The hosts hosting the unveiling ceremony of the GPU perfectly explains the working of the GPU and also describes the new functionality introduced in that GPU. The host made it really easy to understand his goals as his approach was sequential and to the point. </w:t>
-      </w:r>
-    </w:p>
-    <w:p>
-      <w:pPr>
-        <w:rPr>
-          <w:sz w:val="24"/>
-          <w:szCs w:val="24"/>
-        </w:rPr>
-      </w:pPr>
-      <w:r>
-        <w:rPr>
-          <w:sz w:val="24"/>
-          <w:szCs w:val="24"/>
-        </w:rPr>
-        <w:t>This is one of the areas of my interest. I love playing and developing games and I am fascinated all these new GPU’s and CPU’s. Currently, I am also following the new Ryzen CPU introduced by AMD.</w:t>
-      </w:r>
-    </w:p>
-    <w:p>
-      <w:pPr>
-        <w:rPr>
-          <w:sz w:val="24"/>
-          <w:szCs w:val="24"/>
-        </w:rPr>
-      </w:pPr>
-      <w:r>
-        <w:rPr>
-          <w:sz w:val="24"/>
-          <w:szCs w:val="24"/>
-        </w:rPr>
-        <w:t>I liked what was presented by the host, as this is one of my interest area and also the host made it really interesting by properly describing and explaining the functioning of the GPU and how it can used be in the related field.</w:t>
-      </w:r>
-    </w:p>
-    <w:p>
-      <w:pPr>
-        <w:rPr>
-          <w:sz w:val="24"/>
-          <w:szCs w:val="24"/>
-        </w:rPr>
-      </w:pPr>
-      <w:r>
-        <w:rPr>
-          <w:sz w:val="24"/>
-          <w:szCs w:val="24"/>
-        </w:rPr>
-        <w:t>I was really fascinated by the video. I love GPU’s and other tech stuffs related to gaming and animation. However</w:t>
-      </w:r>
-      <w:r>
-        <w:rPr>
-          <w:sz w:val="24"/>
-          <w:szCs w:val="24"/>
-        </w:rPr>
-        <w:t>,</w:t>
-      </w:r>
-      <w:r>
-        <w:rPr>
-          <w:sz w:val="24"/>
-          <w:szCs w:val="24"/>
-        </w:rPr>
-        <w:t xml:space="preserve"> when it comes to GPU, I would recommend every to also learn about GTX Titan Z. The graphics is not as fast as Titan X, but it do</w:t>
-      </w:r>
-      <w:r>
-        <w:rPr>
-          <w:sz w:val="24"/>
-          <w:szCs w:val="24"/>
-        </w:rPr>
-        <w:t>es</w:t>
-      </w:r>
-      <w:r>
-        <w:rPr>
-          <w:sz w:val="24"/>
-          <w:szCs w:val="24"/>
-        </w:rPr>
-        <w:t xml:space="preserve"> presents some interesting performance benchmarks. Apart from that, since I have a new GTX 10 series GPU in my laptop, I would also encourage people learn about the new GTX 10 series of </w:t>
-      </w:r>
-      <w:proofErr w:type="spellStart"/>
-      <w:r>
-        <w:rPr>
-          <w:sz w:val="24"/>
-          <w:szCs w:val="24"/>
-        </w:rPr>
-        <w:t>Nvidia</w:t>
-      </w:r>
-      <w:proofErr w:type="spellEnd"/>
-      <w:r>
-        <w:rPr>
-          <w:sz w:val="24"/>
-          <w:szCs w:val="24"/>
-        </w:rPr>
-        <w:t>, especially GTC 1080ti, which was r3ecently released.</w:t>
-      </w:r>
-      <w:r>
-        <w:rPr>
-          <w:sz w:val="24"/>
-          <w:szCs w:val="24"/>
-        </w:rPr>
-        <w:t xml:space="preserve"> AMD Ryzen is also a good read, if someon</w:t>
-      </w:r>
-      <w:bookmarkStart w:id="0" w:name="_GoBack"/>
-      <w:bookmarkEnd w:id="0"/>
-      <w:r>
-        <w:rPr>
-          <w:sz w:val="24"/>
-          <w:szCs w:val="24"/>
-        </w:rPr>
-        <w:t>e is interested in CPUs.</w:t>
-      </w:r>
-      <w:r>
-        <w:rPr>
-          <w:sz w:val="24"/>
-          <w:szCs w:val="24"/>
-        </w:rPr>
-        <w:t xml:space="preserve">  </w:t>
-      </w:r>
+    </w:p>
+    <w:p>
+      <w:pPr>
+        <w:rPr>
+          <w:sz w:val="24"/>
+          <w:szCs w:val="24"/>
+        </w:rPr>
+      </w:pPr>
+    </w:p>
+    <w:p>
+      <w:pPr>
+        <w:rPr>
+          <w:sz w:val="24"/>
+          <w:szCs w:val="24"/>
+        </w:rPr>
+      </w:pPr>
+      <w:r>
+        <w:rPr>
+          <w:sz w:val="24"/>
+          <w:szCs w:val="24"/>
+        </w:rPr>
+        <w:t xml:space="preserve">The paper on Simulation of wrinkled surfaces presents a method of using a texturing function to perform a small perturbation on the direction of the surface normal before using it in the intensity calculations. According to the paper, for a particular picture element, the direction of the surface normal at that picture element is the prime component for calculating the intensity of that picture element. The paper also describes the Normal vector perturbation which is defined in terms of a function which gives the displacement of the irregular surface from the ideal smooth one. </w:t>
+      </w:r>
+      <w:r>
+        <w:rPr>
+          <w:sz w:val="24"/>
+          <w:szCs w:val="24"/>
+        </w:rPr>
+        <w:t xml:space="preserve">The author uses the above Normal vector perturbation to derive the bump functions. One more method of generating bump functions by using the image synthesis algorithms which uses depth buffers to perform the hidden surface comparisons. General method of bump generating functions depends on video frame buffer technology and its standard painting program. According to the author, an interesting feature of the perturbation calculation is that its amount does not change with the scale at which it is drawn. </w:t>
+      </w:r>
+      <w:r>
+        <w:rPr>
+          <w:sz w:val="24"/>
+          <w:szCs w:val="24"/>
+        </w:rPr>
+        <w:t xml:space="preserve"> </w:t>
+      </w:r>
+      <w:r>
+        <w:rPr>
+          <w:sz w:val="24"/>
+          <w:szCs w:val="24"/>
+        </w:rPr>
+        <w:t>Scale c</w:t>
+      </w:r>
+      <w:r>
+        <w:rPr>
+          <w:sz w:val="24"/>
+          <w:szCs w:val="24"/>
+        </w:rPr>
+        <w:t xml:space="preserve">hanges due to the object moving </w:t>
+      </w:r>
+      <w:r>
+        <w:rPr>
+          <w:sz w:val="24"/>
+          <w:szCs w:val="24"/>
+        </w:rPr>
+        <w:t>nearer or farther</w:t>
+      </w:r>
+      <w:r>
+        <w:rPr>
+          <w:sz w:val="24"/>
+          <w:szCs w:val="24"/>
+        </w:rPr>
+        <w:t xml:space="preserve"> from the viewer in perspective </w:t>
+      </w:r>
+      <w:r>
+        <w:rPr>
+          <w:sz w:val="24"/>
+          <w:szCs w:val="24"/>
+        </w:rPr>
+        <w:t>space do not affect</w:t>
+      </w:r>
+      <w:r>
+        <w:rPr>
+          <w:sz w:val="24"/>
+          <w:szCs w:val="24"/>
+        </w:rPr>
+        <w:t xml:space="preserve"> the size of the wrinkles, only scale c</w:t>
+      </w:r>
+      <w:r>
+        <w:rPr>
+          <w:sz w:val="24"/>
+          <w:szCs w:val="24"/>
+        </w:rPr>
+        <w:t xml:space="preserve">hanges </w:t>
+      </w:r>
+      <w:r>
+        <w:rPr>
+          <w:sz w:val="24"/>
+          <w:szCs w:val="24"/>
+        </w:rPr>
+        <w:t>applied directly to the object. The result of author’s technique is that the image made with this technique look convincingly wrinkled and gives really nice effect to the interaction of the bumps, even though if they are illusionary. Even, while using this algorithm with animation, the bumps looks quite convincing and real.</w:t>
+      </w:r>
+      <w:r>
+        <w:t xml:space="preserve"> </w:t>
+      </w:r>
+      <w:r>
+        <w:rPr>
+          <w:sz w:val="24"/>
+          <w:szCs w:val="24"/>
+        </w:rPr>
+        <w:t>The bumps</w:t>
+      </w:r>
+      <w:r>
+        <w:rPr>
+          <w:sz w:val="24"/>
+          <w:szCs w:val="24"/>
+        </w:rPr>
+        <w:t xml:space="preserve"> o</w:t>
+      </w:r>
+      <w:r>
+        <w:rPr>
+          <w:sz w:val="24"/>
+          <w:szCs w:val="24"/>
+        </w:rPr>
+        <w:t>nly come from some playing with t</w:t>
+      </w:r>
+      <w:r>
+        <w:rPr>
+          <w:sz w:val="24"/>
+          <w:szCs w:val="24"/>
+        </w:rPr>
+        <w:t>he parameters used in intensity calculations.</w:t>
+      </w:r>
+    </w:p>
+    <w:p>
+      <w:pPr>
+        <w:rPr>
+          <w:sz w:val="24"/>
+          <w:szCs w:val="24"/>
+        </w:rPr>
+      </w:pPr>
+    </w:p>
+    <w:p>
+      <w:pPr>
+        <w:rPr>
+          <w:sz w:val="24"/>
+          <w:szCs w:val="24"/>
+        </w:rPr>
+      </w:pPr>
+      <w:r>
+        <w:rPr>
+          <w:sz w:val="24"/>
+          <w:szCs w:val="24"/>
+        </w:rPr>
+        <w:t xml:space="preserve">The content of the research paper was very interesting and indulging. The author surely presented something new to the table. The author was successful in explaining his thoughts everywhere, with necessary description and derivations. The author, also tried to prove his work with the necessary images and output produced using his algorithms. </w:t>
+      </w:r>
+    </w:p>
+    <w:p>
+      <w:pPr>
+        <w:rPr>
+          <w:sz w:val="24"/>
+          <w:szCs w:val="24"/>
+        </w:rPr>
+      </w:pPr>
+      <w:r>
+        <w:rPr>
+          <w:sz w:val="24"/>
+          <w:szCs w:val="24"/>
+        </w:rPr>
+        <w:t>As a fan of animation and designing, this is an area of my interest. The author amazed me with his research paper by depicting that how we can handle bumps and textures in images and also how can we can his algorithm in animation also.</w:t>
+      </w:r>
+    </w:p>
+    <w:p>
+      <w:pPr>
+        <w:rPr>
+          <w:sz w:val="24"/>
+          <w:szCs w:val="24"/>
+        </w:rPr>
+      </w:pPr>
+      <w:r>
+        <w:rPr>
+          <w:sz w:val="24"/>
+          <w:szCs w:val="24"/>
+        </w:rPr>
+        <w:t xml:space="preserve">The overall idea of author’s research paper was nice and proved it very well, however the research paper did lack somewhere. The research could have been a little more descriptive. The author only covered the main aspects and left some minute details. The biggest hole in this </w:t>
+      </w:r>
+      <w:r>
+        <w:rPr>
+          <w:sz w:val="24"/>
+          <w:szCs w:val="24"/>
+        </w:rPr>
+        <w:lastRenderedPageBreak/>
+        <w:t>paper was that, the author did not cover the future work of his algorithms and also didn’t talk about any of the drawback of his algorithm.</w:t>
+      </w:r>
+    </w:p>
+    <w:p>
+      <w:pPr>
+        <w:rPr>
+          <w:sz w:val="24"/>
+          <w:szCs w:val="24"/>
+        </w:rPr>
+      </w:pPr>
+    </w:p>
+    <w:p>
+      <w:pPr>
+        <w:rPr>
+          <w:sz w:val="24"/>
+          <w:szCs w:val="24"/>
+        </w:rPr>
+      </w:pPr>
+      <w:r>
+        <w:rPr>
+          <w:sz w:val="24"/>
+          <w:szCs w:val="24"/>
+        </w:rPr>
+        <w:t xml:space="preserve">There is another article which I found online, which describes the simulation of wrinkled surfaces in more detail and also talks about some of the future work and drawbacks of this algorithm. </w:t>
+      </w:r>
+      <w:hyperlink r:id="rId4" w:history="1">
+        <w:r>
+          <w:rPr>
+            <w:rStyle w:val="Hyperlink"/>
+            <w:sz w:val="24"/>
+            <w:szCs w:val="24"/>
+          </w:rPr>
+          <w:t>Li</w:t>
+        </w:r>
+        <w:bookmarkStart w:id="0" w:name="_GoBack"/>
+        <w:bookmarkEnd w:id="0"/>
+        <w:r>
+          <w:rPr>
+            <w:rStyle w:val="Hyperlink"/>
+            <w:sz w:val="24"/>
+            <w:szCs w:val="24"/>
+          </w:rPr>
+          <w:t>n</w:t>
+        </w:r>
+        <w:r>
+          <w:rPr>
+            <w:rStyle w:val="Hyperlink"/>
+            <w:sz w:val="24"/>
+            <w:szCs w:val="24"/>
+          </w:rPr>
+          <w:t>k</w:t>
+        </w:r>
+      </w:hyperlink>
+    </w:p>
+    <w:p>
+      <w:pPr>
+        <w:rPr>
+          <w:sz w:val="24"/>
+          <w:szCs w:val="24"/>
+        </w:rPr>
+      </w:pPr>
     </w:p>
     <w:p/>
     <w:p/>
@@ -369,7 +389,7 @@
       </w:pPr>
     </w:pPrDefault>
   </w:docDefaults>
-  <w:latentStyles w:defLockedState="0" w:defUIPriority="99" w:defSemiHidden="0" w:defUnhideWhenUsed="0" w:defQFormat="0" w:count="372">
+  <w:latentStyles w:defLockedState="0" w:defUIPriority="99" w:defSemiHidden="0" w:defUnhideWhenUsed="0" w:defQFormat="0" w:count="374">
     <w:lsdException w:name="Normal" w:uiPriority="0" w:qFormat="1"/>
     <w:lsdException w:name="heading 1" w:uiPriority="9" w:qFormat="1"/>
     <w:lsdException w:name="heading 2" w:semiHidden="1" w:uiPriority="9" w:unhideWhenUsed="1" w:qFormat="1"/>
@@ -475,7 +495,6 @@
     <w:lsdException w:name="HTML Sample" w:semiHidden="1" w:unhideWhenUsed="1"/>
     <w:lsdException w:name="HTML Typewriter" w:semiHidden="1" w:unhideWhenUsed="1"/>
     <w:lsdException w:name="HTML Variable" w:semiHidden="1" w:unhideWhenUsed="1"/>
-    <w:lsdException w:name="Normal Table" w:semiHidden="1" w:unhideWhenUsed="1"/>
     <w:lsdException w:name="annotation subject" w:semiHidden="1" w:unhideWhenUsed="1"/>
     <w:lsdException w:name="No List" w:semiHidden="1" w:unhideWhenUsed="1"/>
     <w:lsdException w:name="Outline List 1" w:semiHidden="1" w:unhideWhenUsed="1"/>
@@ -521,11 +540,9 @@
     <w:lsdException w:name="Table Subtle 1" w:semiHidden="1" w:unhideWhenUsed="1"/>
     <w:lsdException w:name="Table Subtle 2" w:semiHidden="1" w:unhideWhenUsed="1"/>
     <w:lsdException w:name="Table Web 1" w:semiHidden="1" w:unhideWhenUsed="1"/>
-    <w:lsdException w:name="Table Web 2" w:semiHidden="1" w:unhideWhenUsed="1"/>
     <w:lsdException w:name="Table Web 3" w:semiHidden="1" w:unhideWhenUsed="1"/>
     <w:lsdException w:name="Balloon Text" w:semiHidden="1" w:unhideWhenUsed="1"/>
     <w:lsdException w:name="Table Grid" w:uiPriority="39"/>
-    <w:lsdException w:name="Table Theme" w:semiHidden="1" w:unhideWhenUsed="1"/>
     <w:lsdException w:name="Placeholder Text" w:semiHidden="1"/>
     <w:lsdException w:name="No Spacing" w:uiPriority="1" w:qFormat="1"/>
     <w:lsdException w:name="Light Shading" w:uiPriority="60"/>
@@ -742,6 +759,8 @@
     <w:lsdException w:name="List Table 6 Colorful Accent 6" w:uiPriority="51"/>
     <w:lsdException w:name="List Table 7 Colorful Accent 6" w:uiPriority="52"/>
     <w:lsdException w:name="Mention" w:semiHidden="1" w:unhideWhenUsed="1"/>
+    <w:lsdException w:name="Smart Hyperlink" w:semiHidden="1" w:unhideWhenUsed="1"/>
+    <w:lsdException w:name="Hashtag" w:semiHidden="1" w:unhideWhenUsed="1"/>
   </w:latentStyles>
   <w:style w:type="paragraph" w:default="1" w:styleId="Normal">
     <w:name w:val="Normal"/>
@@ -773,6 +792,41 @@
     <w:uiPriority w:val="99"/>
     <w:semiHidden/>
     <w:unhideWhenUsed/>
+  </w:style>
+  <w:style w:type="character" w:styleId="Hyperlink">
+    <w:name w:val="Hyperlink"/>
+    <w:basedOn w:val="DefaultParagraphFont"/>
+    <w:uiPriority w:val="99"/>
+    <w:unhideWhenUsed/>
+    <w:rsid w:val="006F02E0"/>
+    <w:rPr>
+      <w:color w:val="0563C1" w:themeColor="hyperlink"/>
+      <w:u w:val="single"/>
+    </w:rPr>
+  </w:style>
+  <w:style w:type="character" w:styleId="Mention">
+    <w:name w:val="Mention"/>
+    <w:basedOn w:val="DefaultParagraphFont"/>
+    <w:uiPriority w:val="99"/>
+    <w:semiHidden/>
+    <w:unhideWhenUsed/>
+    <w:rsid w:val="006F02E0"/>
+    <w:rPr>
+      <w:color w:val="2B579A"/>
+      <w:shd w:val="clear" w:color="auto" w:fill="E6E6E6"/>
+    </w:rPr>
+  </w:style>
+  <w:style w:type="character" w:styleId="FollowedHyperlink">
+    <w:name w:val="FollowedHyperlink"/>
+    <w:basedOn w:val="DefaultParagraphFont"/>
+    <w:uiPriority w:val="99"/>
+    <w:semiHidden/>
+    <w:unhideWhenUsed/>
+    <w:rsid w:val="006F02E0"/>
+    <w:rPr>
+      <w:color w:val="954F72" w:themeColor="followedHyperlink"/>
+      <w:u w:val="single"/>
+    </w:rPr>
   </w:style>
 </w:styles>
 </file>

</xml_diff>